<commit_message>
Fix a small mistyped
</commit_message>
<xml_diff>
--- a/ТЗ.docx
+++ b/ТЗ.docx
@@ -1,6 +1,6 @@
 
 <file path=word/document.xml><?xml version="1.0" encoding="utf-8"?>
-<w:document xmlns:wpc="http://schemas.microsoft.com/office/word/2010/wordprocessingCanvas" xmlns:mc="http://schemas.openxmlformats.org/markup-compatibility/2006" xmlns:o="urn:schemas-microsoft-com:office:office" xmlns:r="http://schemas.openxmlformats.org/officeDocument/2006/relationships" xmlns:m="http://schemas.openxmlformats.org/officeDocument/2006/math" xmlns:v="urn:schemas-microsoft-com:vml" xmlns:wp14="http://schemas.microsoft.com/office/word/2010/wordprocessingDrawing" xmlns:wp="http://schemas.openxmlformats.org/drawingml/2006/wordprocessingDrawing" xmlns:w10="urn:schemas-microsoft-com:office:word" xmlns:w="http://schemas.openxmlformats.org/wordprocessingml/2006/main" xmlns:w14="http://schemas.microsoft.com/office/word/2010/wordml" xmlns:w15="http://schemas.microsoft.com/office/word/2012/wordml" xmlns:wpg="http://schemas.microsoft.com/office/word/2010/wordprocessingGroup" xmlns:wpi="http://schemas.microsoft.com/office/word/2010/wordprocessingInk" xmlns:wne="http://schemas.microsoft.com/office/word/2006/wordml" xmlns:wps="http://schemas.microsoft.com/office/word/2010/wordprocessingShape" mc:Ignorable="w14 w15 wp14">
+<w:document xmlns:wpc="http://schemas.microsoft.com/office/word/2010/wordprocessingCanvas" xmlns:cx="http://schemas.microsoft.com/office/drawing/2014/chartex" xmlns:cx1="http://schemas.microsoft.com/office/drawing/2015/9/8/chartex" xmlns:mc="http://schemas.openxmlformats.org/markup-compatibility/2006" xmlns:o="urn:schemas-microsoft-com:office:office" xmlns:r="http://schemas.openxmlformats.org/officeDocument/2006/relationships" xmlns:m="http://schemas.openxmlformats.org/officeDocument/2006/math" xmlns:v="urn:schemas-microsoft-com:vml" xmlns:wp14="http://schemas.microsoft.com/office/word/2010/wordprocessingDrawing" xmlns:wp="http://schemas.openxmlformats.org/drawingml/2006/wordprocessingDrawing" xmlns:w10="urn:schemas-microsoft-com:office:word" xmlns:w="http://schemas.openxmlformats.org/wordprocessingml/2006/main" xmlns:w14="http://schemas.microsoft.com/office/word/2010/wordml" xmlns:w15="http://schemas.microsoft.com/office/word/2012/wordml" xmlns:w16se="http://schemas.microsoft.com/office/word/2015/wordml/symex" xmlns:wpg="http://schemas.microsoft.com/office/word/2010/wordprocessingGroup" xmlns:wpi="http://schemas.microsoft.com/office/word/2010/wordprocessingInk" xmlns:wne="http://schemas.microsoft.com/office/word/2006/wordml" xmlns:wps="http://schemas.microsoft.com/office/word/2010/wordprocessingShape" mc:Ignorable="w14 w15 w16se wp14">
   <w:body>
     <w:p>
       <w:pPr>
@@ -91,28 +91,28 @@
           <w:sz w:val="32"/>
           <w:lang w:val="en-US"/>
         </w:rPr>
-        <w:t>WieFrame</w:t>
-      </w:r>
-      <w:proofErr w:type="spellEnd"/>
-      <w:r>
-        <w:rPr>
-          <w:sz w:val="32"/>
-          <w:lang w:val="en-US"/>
-        </w:rPr>
-        <w:t>-</w:t>
-      </w:r>
-      <w:r>
-        <w:rPr>
-          <w:sz w:val="32"/>
-        </w:rPr>
-        <w:t>дизайн</w:t>
+        <w:t>WireFrame</w:t>
       </w:r>
       <w:bookmarkStart w:id="0" w:name="_GoBack"/>
       <w:bookmarkEnd w:id="0"/>
-    </w:p>
-    <w:p>
-      <w:pPr>
-        <w:pStyle w:val="a3"/>
+      <w:proofErr w:type="spellEnd"/>
+      <w:r>
+        <w:rPr>
+          <w:sz w:val="32"/>
+          <w:lang w:val="en-US"/>
+        </w:rPr>
+        <w:t>-</w:t>
+      </w:r>
+      <w:r>
+        <w:rPr>
+          <w:sz w:val="32"/>
+        </w:rPr>
+        <w:t>дизайн</w:t>
+      </w:r>
+    </w:p>
+    <w:p>
+      <w:pPr>
+        <w:pStyle w:val="ListParagraph"/>
         <w:numPr>
           <w:ilvl w:val="0"/>
           <w:numId w:val="1"/>
@@ -136,7 +136,7 @@
     </w:p>
     <w:p>
       <w:pPr>
-        <w:pStyle w:val="a3"/>
+        <w:pStyle w:val="ListParagraph"/>
         <w:numPr>
           <w:ilvl w:val="0"/>
           <w:numId w:val="1"/>
@@ -160,7 +160,7 @@
     </w:p>
     <w:p>
       <w:pPr>
-        <w:pStyle w:val="a3"/>
+        <w:pStyle w:val="ListParagraph"/>
         <w:numPr>
           <w:ilvl w:val="0"/>
           <w:numId w:val="1"/>
@@ -173,16 +173,8 @@
         <w:rPr>
           <w:sz w:val="32"/>
         </w:rPr>
-        <w:t xml:space="preserve">Сделать </w:t>
-      </w:r>
-      <w:proofErr w:type="spellStart"/>
-      <w:r>
-        <w:rPr>
-          <w:sz w:val="32"/>
-        </w:rPr>
-        <w:t>спойлеры</w:t>
-      </w:r>
-      <w:proofErr w:type="spellEnd"/>
+        <w:t>Сделать спойлеры</w:t>
+      </w:r>
       <w:r>
         <w:rPr>
           <w:sz w:val="32"/>
@@ -192,7 +184,7 @@
     </w:p>
     <w:p>
       <w:pPr>
-        <w:pStyle w:val="a3"/>
+        <w:pStyle w:val="ListParagraph"/>
         <w:numPr>
           <w:ilvl w:val="0"/>
           <w:numId w:val="1"/>
@@ -216,7 +208,7 @@
     </w:p>
     <w:p>
       <w:pPr>
-        <w:pStyle w:val="a3"/>
+        <w:pStyle w:val="ListParagraph"/>
         <w:numPr>
           <w:ilvl w:val="0"/>
           <w:numId w:val="1"/>
@@ -240,7 +232,7 @@
     </w:p>
     <w:p>
       <w:pPr>
-        <w:pStyle w:val="a3"/>
+        <w:pStyle w:val="ListParagraph"/>
         <w:numPr>
           <w:ilvl w:val="0"/>
           <w:numId w:val="1"/>
@@ -264,7 +256,7 @@
     </w:p>
     <w:p>
       <w:pPr>
-        <w:pStyle w:val="a3"/>
+        <w:pStyle w:val="ListParagraph"/>
         <w:numPr>
           <w:ilvl w:val="0"/>
           <w:numId w:val="1"/>
@@ -322,7 +314,7 @@
     </w:p>
     <w:p>
       <w:pPr>
-        <w:pStyle w:val="a3"/>
+        <w:pStyle w:val="ListParagraph"/>
         <w:numPr>
           <w:ilvl w:val="0"/>
           <w:numId w:val="1"/>
@@ -376,16 +368,8 @@
         <w:rPr>
           <w:sz w:val="32"/>
         </w:rPr>
-        <w:t>-</w:t>
-      </w:r>
-      <w:proofErr w:type="spellStart"/>
-      <w:r>
-        <w:rPr>
-          <w:sz w:val="32"/>
-        </w:rPr>
-        <w:t>ов</w:t>
-      </w:r>
-      <w:proofErr w:type="spellEnd"/>
+        <w:t>-ов</w:t>
+      </w:r>
       <w:r>
         <w:rPr>
           <w:sz w:val="32"/>
@@ -395,7 +379,7 @@
     </w:p>
     <w:p>
       <w:pPr>
-        <w:pStyle w:val="a3"/>
+        <w:pStyle w:val="ListParagraph"/>
         <w:numPr>
           <w:ilvl w:val="0"/>
           <w:numId w:val="1"/>
@@ -419,7 +403,7 @@
     </w:p>
     <w:p>
       <w:pPr>
-        <w:pStyle w:val="a3"/>
+        <w:pStyle w:val="ListParagraph"/>
         <w:numPr>
           <w:ilvl w:val="0"/>
           <w:numId w:val="1"/>
@@ -485,7 +469,7 @@
     </w:p>
     <w:p>
       <w:pPr>
-        <w:pStyle w:val="a3"/>
+        <w:pStyle w:val="ListParagraph"/>
         <w:numPr>
           <w:ilvl w:val="0"/>
           <w:numId w:val="1"/>
@@ -509,7 +493,7 @@
     </w:p>
     <w:p>
       <w:pPr>
-        <w:pStyle w:val="a3"/>
+        <w:pStyle w:val="ListParagraph"/>
         <w:numPr>
           <w:ilvl w:val="0"/>
           <w:numId w:val="1"/>
@@ -567,7 +551,7 @@
     </w:p>
     <w:p>
       <w:pPr>
-        <w:pStyle w:val="a3"/>
+        <w:pStyle w:val="ListParagraph"/>
         <w:numPr>
           <w:ilvl w:val="0"/>
           <w:numId w:val="2"/>
@@ -613,20 +597,12 @@
         <w:rPr>
           <w:sz w:val="32"/>
         </w:rPr>
-        <w:t xml:space="preserve">, названия, описания и </w:t>
-      </w:r>
-      <w:proofErr w:type="gramStart"/>
-      <w:r>
-        <w:rPr>
-          <w:sz w:val="32"/>
-        </w:rPr>
-        <w:t>оценки .</w:t>
-      </w:r>
-      <w:proofErr w:type="gramEnd"/>
-    </w:p>
-    <w:p>
-      <w:pPr>
-        <w:pStyle w:val="a3"/>
+        <w:t>, названия, описания и оценки .</w:t>
+      </w:r>
+    </w:p>
+    <w:p>
+      <w:pPr>
+        <w:pStyle w:val="ListParagraph"/>
         <w:numPr>
           <w:ilvl w:val="0"/>
           <w:numId w:val="2"/>
@@ -639,14 +615,7 @@
         <w:rPr>
           <w:sz w:val="32"/>
         </w:rPr>
-        <w:t>Создать возможность видеть внесенные пользователем изменения(превью</w:t>
-      </w:r>
-      <w:proofErr w:type="gramStart"/>
-      <w:r>
-        <w:rPr>
-          <w:sz w:val="32"/>
-        </w:rPr>
-        <w:t>)</w:t>
+        <w:t>Создать возможность видеть внесенные пользователем изменения(превью)</w:t>
       </w:r>
       <w:r>
         <w:rPr>
@@ -659,19 +628,12 @@
           <w:sz w:val="32"/>
         </w:rPr>
         <w:br/>
-        <w:t>*</w:t>
-      </w:r>
-      <w:proofErr w:type="gramEnd"/>
-      <w:r>
-        <w:rPr>
-          <w:sz w:val="32"/>
-        </w:rPr>
-        <w:t xml:space="preserve"> фото 1</w:t>
-      </w:r>
-    </w:p>
-    <w:p>
-      <w:pPr>
-        <w:pStyle w:val="a3"/>
+        <w:t>* фото 1</w:t>
+      </w:r>
+    </w:p>
+    <w:p>
+      <w:pPr>
+        <w:pStyle w:val="ListParagraph"/>
         <w:numPr>
           <w:ilvl w:val="0"/>
           <w:numId w:val="2"/>
@@ -695,7 +657,7 @@
     </w:p>
     <w:p>
       <w:pPr>
-        <w:pStyle w:val="a3"/>
+        <w:pStyle w:val="ListParagraph"/>
         <w:ind w:left="1065"/>
         <w:rPr>
           <w:sz w:val="32"/>
@@ -713,8 +675,8 @@
 </file>
 
 <file path=word/numbering.xml><?xml version="1.0" encoding="utf-8"?>
-<w:numbering xmlns:wpc="http://schemas.microsoft.com/office/word/2010/wordprocessingCanvas" xmlns:mc="http://schemas.openxmlformats.org/markup-compatibility/2006" xmlns:o="urn:schemas-microsoft-com:office:office" xmlns:r="http://schemas.openxmlformats.org/officeDocument/2006/relationships" xmlns:m="http://schemas.openxmlformats.org/officeDocument/2006/math" xmlns:v="urn:schemas-microsoft-com:vml" xmlns:wp14="http://schemas.microsoft.com/office/word/2010/wordprocessingDrawing" xmlns:wp="http://schemas.openxmlformats.org/drawingml/2006/wordprocessingDrawing" xmlns:w10="urn:schemas-microsoft-com:office:word" xmlns:w="http://schemas.openxmlformats.org/wordprocessingml/2006/main" xmlns:w14="http://schemas.microsoft.com/office/word/2010/wordml" xmlns:w15="http://schemas.microsoft.com/office/word/2012/wordml" xmlns:wpg="http://schemas.microsoft.com/office/word/2010/wordprocessingGroup" xmlns:wpi="http://schemas.microsoft.com/office/word/2010/wordprocessingInk" xmlns:wne="http://schemas.microsoft.com/office/word/2006/wordml" xmlns:wps="http://schemas.microsoft.com/office/word/2010/wordprocessingShape" mc:Ignorable="w14 w15 wp14">
-  <w:abstractNum w:abstractNumId="0">
+<w:numbering xmlns:wpc="http://schemas.microsoft.com/office/word/2010/wordprocessingCanvas" xmlns:cx="http://schemas.microsoft.com/office/drawing/2014/chartex" xmlns:cx1="http://schemas.microsoft.com/office/drawing/2015/9/8/chartex" xmlns:mc="http://schemas.openxmlformats.org/markup-compatibility/2006" xmlns:o="urn:schemas-microsoft-com:office:office" xmlns:r="http://schemas.openxmlformats.org/officeDocument/2006/relationships" xmlns:m="http://schemas.openxmlformats.org/officeDocument/2006/math" xmlns:v="urn:schemas-microsoft-com:vml" xmlns:wp14="http://schemas.microsoft.com/office/word/2010/wordprocessingDrawing" xmlns:wp="http://schemas.openxmlformats.org/drawingml/2006/wordprocessingDrawing" xmlns:w10="urn:schemas-microsoft-com:office:word" xmlns:w="http://schemas.openxmlformats.org/wordprocessingml/2006/main" xmlns:w14="http://schemas.microsoft.com/office/word/2010/wordml" xmlns:w15="http://schemas.microsoft.com/office/word/2012/wordml" xmlns:w16se="http://schemas.microsoft.com/office/word/2015/wordml/symex" xmlns:wpg="http://schemas.microsoft.com/office/word/2010/wordprocessingGroup" xmlns:wpi="http://schemas.microsoft.com/office/word/2010/wordprocessingInk" xmlns:wne="http://schemas.microsoft.com/office/word/2006/wordml" xmlns:wps="http://schemas.microsoft.com/office/word/2010/wordprocessingShape" mc:Ignorable="w14 w15 w16se wp14">
+  <w:abstractNum w:abstractNumId="0" w15:restartNumberingAfterBreak="0">
     <w:nsid w:val="0FD5115C"/>
     <w:multiLevelType w:val="hybridMultilevel"/>
     <w:tmpl w:val="ABF8F392"/>
@@ -803,7 +765,7 @@
       </w:pPr>
     </w:lvl>
   </w:abstractNum>
-  <w:abstractNum w:abstractNumId="1">
+  <w:abstractNum w:abstractNumId="1" w15:restartNumberingAfterBreak="0">
     <w:nsid w:val="443265D3"/>
     <w:multiLevelType w:val="hybridMultilevel"/>
     <w:tmpl w:val="258CCC8C"/>
@@ -902,7 +864,7 @@
 </file>
 
 <file path=word/styles.xml><?xml version="1.0" encoding="utf-8"?>
-<w:styles xmlns:mc="http://schemas.openxmlformats.org/markup-compatibility/2006" xmlns:r="http://schemas.openxmlformats.org/officeDocument/2006/relationships" xmlns:w="http://schemas.openxmlformats.org/wordprocessingml/2006/main" xmlns:w14="http://schemas.microsoft.com/office/word/2010/wordml" xmlns:w15="http://schemas.microsoft.com/office/word/2012/wordml" mc:Ignorable="w14 w15">
+<w:styles xmlns:mc="http://schemas.openxmlformats.org/markup-compatibility/2006" xmlns:r="http://schemas.openxmlformats.org/officeDocument/2006/relationships" xmlns:w="http://schemas.openxmlformats.org/wordprocessingml/2006/main" xmlns:w14="http://schemas.microsoft.com/office/word/2010/wordml" xmlns:w15="http://schemas.microsoft.com/office/word/2012/wordml" xmlns:w16se="http://schemas.microsoft.com/office/word/2015/wordml/symex" mc:Ignorable="w14 w15 w16se">
   <w:docDefaults>
     <w:rPrDefault>
       <w:rPr>
@@ -1291,17 +1253,17 @@
     <w:lsdException w:name="List Table 6 Colorful Accent 6" w:uiPriority="51"/>
     <w:lsdException w:name="List Table 7 Colorful Accent 6" w:uiPriority="52"/>
   </w:latentStyles>
-  <w:style w:type="paragraph" w:default="1" w:styleId="a">
+  <w:style w:type="paragraph" w:default="1" w:styleId="Normal">
     <w:name w:val="Normal"/>
     <w:qFormat/>
   </w:style>
-  <w:style w:type="character" w:default="1" w:styleId="a0">
+  <w:style w:type="character" w:default="1" w:styleId="DefaultParagraphFont">
     <w:name w:val="Default Paragraph Font"/>
     <w:uiPriority w:val="1"/>
     <w:semiHidden/>
     <w:unhideWhenUsed/>
   </w:style>
-  <w:style w:type="table" w:default="1" w:styleId="a1">
+  <w:style w:type="table" w:default="1" w:styleId="TableNormal">
     <w:name w:val="Normal Table"/>
     <w:uiPriority w:val="99"/>
     <w:semiHidden/>
@@ -1316,15 +1278,15 @@
       </w:tblCellMar>
     </w:tblPr>
   </w:style>
-  <w:style w:type="numbering" w:default="1" w:styleId="a2">
+  <w:style w:type="numbering" w:default="1" w:styleId="NoList">
     <w:name w:val="No List"/>
     <w:uiPriority w:val="99"/>
     <w:semiHidden/>
     <w:unhideWhenUsed/>
   </w:style>
-  <w:style w:type="paragraph" w:styleId="a3">
+  <w:style w:type="paragraph" w:styleId="ListParagraph">
     <w:name w:val="List Paragraph"/>
-    <w:basedOn w:val="a"/>
+    <w:basedOn w:val="Normal"/>
     <w:uiPriority w:val="34"/>
     <w:qFormat/>
     <w:rsid w:val="00C2153E"/>

</xml_diff>

<commit_message>
Small fixes again =)
</commit_message>
<xml_diff>
--- a/ТЗ.docx
+++ b/ТЗ.docx
@@ -117,17 +117,22 @@
         </w:numPr>
         <w:rPr>
           <w:sz w:val="32"/>
-        </w:rPr>
-      </w:pPr>
-      <w:r>
-        <w:rPr>
-          <w:sz w:val="32"/>
+          <w:highlight w:val="green"/>
+        </w:rPr>
+      </w:pPr>
+      <w:bookmarkStart w:id="0" w:name="_GoBack"/>
+      <w:bookmarkEnd w:id="0"/>
+      <w:r>
+        <w:rPr>
+          <w:sz w:val="32"/>
+          <w:highlight w:val="green"/>
         </w:rPr>
         <w:t>Продумать тематику и дизайн</w:t>
       </w:r>
       <w:r>
         <w:rPr>
           <w:sz w:val="32"/>
+          <w:highlight w:val="green"/>
         </w:rPr>
         <w:t>.</w:t>
       </w:r>
@@ -213,17 +218,20 @@
         </w:numPr>
         <w:rPr>
           <w:sz w:val="32"/>
-        </w:rPr>
-      </w:pPr>
-      <w:r>
-        <w:rPr>
-          <w:sz w:val="32"/>
+          <w:highlight w:val="green"/>
+        </w:rPr>
+      </w:pPr>
+      <w:r>
+        <w:rPr>
+          <w:sz w:val="32"/>
+          <w:highlight w:val="green"/>
         </w:rPr>
         <w:t>Прикрутить подзагрузку картинок с сервера через сервис</w:t>
       </w:r>
       <w:r>
         <w:rPr>
           <w:sz w:val="32"/>
+          <w:highlight w:val="green"/>
         </w:rPr>
         <w:t>.</w:t>
       </w:r>
@@ -414,6 +422,9 @@
           <w:ilvl w:val="0"/>
           <w:numId w:val="1"/>
         </w:numPr>
+        <w:tabs>
+          <w:tab w:val="left" w:pos="851"/>
+        </w:tabs>
         <w:rPr>
           <w:sz w:val="32"/>
         </w:rPr>
@@ -480,6 +491,9 @@
           <w:ilvl w:val="0"/>
           <w:numId w:val="1"/>
         </w:numPr>
+        <w:tabs>
+          <w:tab w:val="left" w:pos="851"/>
+        </w:tabs>
         <w:rPr>
           <w:sz w:val="32"/>
         </w:rPr>
@@ -504,6 +518,9 @@
           <w:ilvl w:val="0"/>
           <w:numId w:val="1"/>
         </w:numPr>
+        <w:tabs>
+          <w:tab w:val="left" w:pos="851"/>
+        </w:tabs>
         <w:rPr>
           <w:sz w:val="32"/>
         </w:rPr>
@@ -564,29 +581,34 @@
         </w:numPr>
         <w:rPr>
           <w:sz w:val="32"/>
-        </w:rPr>
-      </w:pPr>
-      <w:r>
-        <w:rPr>
-          <w:sz w:val="32"/>
+          <w:highlight w:val="yellow"/>
+        </w:rPr>
+      </w:pPr>
+      <w:r>
+        <w:rPr>
+          <w:sz w:val="32"/>
+          <w:highlight w:val="yellow"/>
         </w:rPr>
         <w:t xml:space="preserve">Создать </w:t>
       </w:r>
       <w:r>
         <w:rPr>
           <w:sz w:val="32"/>
+          <w:highlight w:val="yellow"/>
         </w:rPr>
         <w:t>4</w:t>
       </w:r>
       <w:r>
         <w:rPr>
           <w:sz w:val="32"/>
+          <w:highlight w:val="yellow"/>
         </w:rPr>
         <w:t xml:space="preserve"> </w:t>
       </w:r>
       <w:r>
         <w:rPr>
           <w:sz w:val="32"/>
+          <w:highlight w:val="yellow"/>
         </w:rPr>
         <w:t xml:space="preserve">поля для </w:t>
       </w:r>
@@ -594,6 +616,7 @@
       <w:r>
         <w:rPr>
           <w:sz w:val="32"/>
+          <w:highlight w:val="yellow"/>
           <w:lang w:val="en-US"/>
         </w:rPr>
         <w:t>Url</w:t>
@@ -602,8 +625,25 @@
       <w:r>
         <w:rPr>
           <w:sz w:val="32"/>
-        </w:rPr>
-        <w:t>, названия, описания и оценки .</w:t>
+          <w:highlight w:val="yellow"/>
+        </w:rPr>
+        <w:t xml:space="preserve">, названия, описания и </w:t>
+      </w:r>
+      <w:proofErr w:type="gramStart"/>
+      <w:r>
+        <w:rPr>
+          <w:sz w:val="32"/>
+          <w:highlight w:val="yellow"/>
+        </w:rPr>
+        <w:t>оценки .</w:t>
+      </w:r>
+      <w:proofErr w:type="gramEnd"/>
+      <w:r>
+        <w:rPr>
+          <w:sz w:val="32"/>
+          <w:highlight w:val="yellow"/>
+        </w:rPr>
+        <w:t>(Доделать оценки)</w:t>
       </w:r>
     </w:p>
     <w:p>
@@ -615,26 +655,22 @@
         </w:numPr>
         <w:rPr>
           <w:sz w:val="32"/>
-        </w:rPr>
-      </w:pPr>
-      <w:r>
-        <w:rPr>
-          <w:sz w:val="32"/>
+          <w:highlight w:val="green"/>
+        </w:rPr>
+      </w:pPr>
+      <w:r>
+        <w:rPr>
+          <w:sz w:val="32"/>
+          <w:highlight w:val="green"/>
         </w:rPr>
         <w:t>Создать возможность видеть внесенные пользователем изменения(превью)</w:t>
       </w:r>
       <w:r>
         <w:rPr>
           <w:sz w:val="32"/>
+          <w:highlight w:val="green"/>
         </w:rPr>
         <w:t>.</w:t>
-      </w:r>
-      <w:r>
-        <w:rPr>
-          <w:sz w:val="32"/>
-        </w:rPr>
-        <w:br/>
-        <w:t>* фото 1</w:t>
       </w:r>
     </w:p>
     <w:p>
@@ -646,17 +682,20 @@
         </w:numPr>
         <w:rPr>
           <w:sz w:val="32"/>
-        </w:rPr>
-      </w:pPr>
-      <w:r>
-        <w:rPr>
-          <w:sz w:val="32"/>
+          <w:highlight w:val="green"/>
+        </w:rPr>
+      </w:pPr>
+      <w:r>
+        <w:rPr>
+          <w:sz w:val="32"/>
+          <w:highlight w:val="green"/>
         </w:rPr>
         <w:t>Организовать добавление картинки на сервер через сервис и проверить возможность её просмотра с основной страницы</w:t>
       </w:r>
       <w:r>
         <w:rPr>
           <w:sz w:val="32"/>
+          <w:highlight w:val="green"/>
         </w:rPr>
         <w:t>.</w:t>
       </w:r>
@@ -676,35 +715,8 @@
         <w:ind w:left="1065"/>
         <w:rPr>
           <w:sz w:val="32"/>
-          <w:lang w:val="en-US"/>
-        </w:rPr>
-      </w:pPr>
-      <w:r>
-        <w:rPr>
-          <w:sz w:val="32"/>
-          <w:lang w:val="en-US"/>
-        </w:rPr>
-        <w:t>b</w:t>
-      </w:r>
-      <w:bookmarkStart w:id="0" w:name="_GoBack"/>
-      <w:bookmarkEnd w:id="0"/>
-    </w:p>
-    <w:p>
-      <w:pPr>
-        <w:pStyle w:val="a3"/>
-        <w:ind w:left="1065"/>
-        <w:rPr>
-          <w:sz w:val="32"/>
-          <w:lang w:val="en-US"/>
-        </w:rPr>
-      </w:pPr>
-      <w:r>
-        <w:rPr>
-          <w:sz w:val="32"/>
-          <w:lang w:val="en-US"/>
-        </w:rPr>
-        <w:t>123123</w:t>
-      </w:r>
+        </w:rPr>
+      </w:pPr>
     </w:p>
     <w:sectPr>
       <w:pgSz w:w="11906" w:h="16838"/>

</xml_diff>

<commit_message>
fix tooltips, smal fixex
</commit_message>
<xml_diff>
--- a/ТЗ.docx
+++ b/ТЗ.docx
@@ -120,8 +120,6 @@
           <w:highlight w:val="green"/>
         </w:rPr>
       </w:pPr>
-      <w:bookmarkStart w:id="0" w:name="_GoBack"/>
-      <w:bookmarkEnd w:id="0"/>
       <w:r>
         <w:rPr>
           <w:sz w:val="32"/>
@@ -194,19 +192,52 @@
         </w:numPr>
         <w:rPr>
           <w:sz w:val="32"/>
-        </w:rPr>
-      </w:pPr>
-      <w:r>
-        <w:rPr>
-          <w:sz w:val="32"/>
-        </w:rPr>
-        <w:t>Сделать всплывающие подсказки</w:t>
-      </w:r>
-      <w:r>
-        <w:rPr>
-          <w:sz w:val="32"/>
+          <w:highlight w:val="yellow"/>
+        </w:rPr>
+      </w:pPr>
+      <w:r>
+        <w:rPr>
+          <w:sz w:val="32"/>
+          <w:highlight w:val="yellow"/>
+        </w:rPr>
+        <w:t xml:space="preserve">Сделать всплывающие </w:t>
+      </w:r>
+      <w:proofErr w:type="gramStart"/>
+      <w:r>
+        <w:rPr>
+          <w:sz w:val="32"/>
+          <w:highlight w:val="yellow"/>
+        </w:rPr>
+        <w:t>подсказки</w:t>
+      </w:r>
+      <w:r>
+        <w:rPr>
+          <w:sz w:val="32"/>
+          <w:highlight w:val="yellow"/>
         </w:rPr>
         <w:t>.</w:t>
+      </w:r>
+      <w:r>
+        <w:rPr>
+          <w:sz w:val="32"/>
+          <w:highlight w:val="yellow"/>
+        </w:rPr>
+        <w:t>(</w:t>
+      </w:r>
+      <w:proofErr w:type="gramEnd"/>
+      <w:r>
+        <w:rPr>
+          <w:sz w:val="32"/>
+          <w:highlight w:val="yellow"/>
+        </w:rPr>
+        <w:t>поиграться со стилями</w:t>
+      </w:r>
+      <w:r>
+        <w:rPr>
+          <w:sz w:val="32"/>
+          <w:highlight w:val="yellow"/>
+        </w:rPr>
+        <w:t>)</w:t>
       </w:r>
     </w:p>
     <w:p>
@@ -327,17 +358,22 @@
         </w:numPr>
         <w:rPr>
           <w:sz w:val="32"/>
-        </w:rPr>
-      </w:pPr>
-      <w:r>
-        <w:rPr>
-          <w:sz w:val="32"/>
+          <w:highlight w:val="green"/>
+        </w:rPr>
+      </w:pPr>
+      <w:bookmarkStart w:id="0" w:name="_GoBack"/>
+      <w:bookmarkEnd w:id="0"/>
+      <w:r>
+        <w:rPr>
+          <w:sz w:val="32"/>
+          <w:highlight w:val="green"/>
         </w:rPr>
         <w:t xml:space="preserve">Организовать сортировку для </w:t>
       </w:r>
       <w:r>
         <w:rPr>
           <w:sz w:val="32"/>
+          <w:highlight w:val="green"/>
           <w:lang w:val="en-US"/>
         </w:rPr>
         <w:t>jpg</w:t>
@@ -345,6 +381,7 @@
       <w:r>
         <w:rPr>
           <w:sz w:val="32"/>
+          <w:highlight w:val="green"/>
         </w:rPr>
         <w:t xml:space="preserve">, </w:t>
       </w:r>
@@ -352,6 +389,7 @@
       <w:r>
         <w:rPr>
           <w:sz w:val="32"/>
+          <w:highlight w:val="green"/>
           <w:lang w:val="en-US"/>
         </w:rPr>
         <w:t>png</w:t>
@@ -360,12 +398,14 @@
       <w:r>
         <w:rPr>
           <w:sz w:val="32"/>
+          <w:highlight w:val="green"/>
         </w:rPr>
         <w:t xml:space="preserve"> с помощью </w:t>
       </w:r>
       <w:r>
         <w:rPr>
           <w:sz w:val="32"/>
+          <w:highlight w:val="green"/>
           <w:lang w:val="en-US"/>
         </w:rPr>
         <w:t>checkbox</w:t>
@@ -373,6 +413,7 @@
       <w:r>
         <w:rPr>
           <w:sz w:val="32"/>
+          <w:highlight w:val="green"/>
         </w:rPr>
         <w:t>-</w:t>
       </w:r>
@@ -380,6 +421,7 @@
       <w:r>
         <w:rPr>
           <w:sz w:val="32"/>
+          <w:highlight w:val="green"/>
         </w:rPr>
         <w:t>ов</w:t>
       </w:r>
@@ -387,6 +429,7 @@
       <w:r>
         <w:rPr>
           <w:sz w:val="32"/>
+          <w:highlight w:val="green"/>
         </w:rPr>
         <w:t>.</w:t>
       </w:r>
@@ -400,17 +443,20 @@
         </w:numPr>
         <w:rPr>
           <w:sz w:val="32"/>
-        </w:rPr>
-      </w:pPr>
-      <w:r>
-        <w:rPr>
-          <w:sz w:val="32"/>
+          <w:highlight w:val="yellow"/>
+        </w:rPr>
+      </w:pPr>
+      <w:r>
+        <w:rPr>
+          <w:sz w:val="32"/>
+          <w:highlight w:val="yellow"/>
         </w:rPr>
         <w:t>Подписать название сверху и оценку снизу изображений</w:t>
       </w:r>
       <w:r>
         <w:rPr>
           <w:sz w:val="32"/>
+          <w:highlight w:val="yellow"/>
         </w:rPr>
         <w:t>.</w:t>
       </w:r>
@@ -496,17 +542,20 @@
         </w:tabs>
         <w:rPr>
           <w:sz w:val="32"/>
-        </w:rPr>
-      </w:pPr>
-      <w:r>
-        <w:rPr>
-          <w:sz w:val="32"/>
+          <w:highlight w:val="yellow"/>
+        </w:rPr>
+      </w:pPr>
+      <w:r>
+        <w:rPr>
+          <w:sz w:val="32"/>
+          <w:highlight w:val="yellow"/>
         </w:rPr>
         <w:t>В футоре имя, фамилию, номер группы и любимого цвета студентов. Надпись о любимом цвете имеет фон того же цвета</w:t>
       </w:r>
       <w:r>
         <w:rPr>
           <w:sz w:val="32"/>
+          <w:highlight w:val="yellow"/>
         </w:rPr>
         <w:t>.</w:t>
       </w:r>

</xml_diff>